<commit_message>
amp & detector BOM, datasheets
</commit_message>
<xml_diff>
--- a/Analog-Signal-Components/PAX/PAM-2025/PAM-modules/amplifier-module/amplifier-module-v3/amplifer-module-v3-datasheet.docx
+++ b/Analog-Signal-Components/PAX/PAM-2025/PAM-modules/amplifier-module/amplifier-module-v3/amplifer-module-v3-datasheet.docx
@@ -36,7 +36,7 @@
           <w:sz w:val="32"/>
           <w:szCs w:val="32"/>
         </w:rPr>
-        <w:t>2</w:t>
+        <w:t>3</w:t>
       </w:r>
       <w:r>
         <w:rPr>
@@ -50,7 +50,7 @@
     </w:p>
     <w:p>
       <w:pPr>
-        <w:pStyle w:val="Listenabsatz"/>
+        <w:pStyle w:val="ListParagraph"/>
         <w:numPr>
           <w:ilvl w:val="0"/>
           <w:numId w:val="4"/>
@@ -68,7 +68,7 @@
     </w:p>
     <w:p>
       <w:pPr>
-        <w:pStyle w:val="Listenabsatz"/>
+        <w:pStyle w:val="ListParagraph"/>
         <w:numPr>
           <w:ilvl w:val="0"/>
           <w:numId w:val="4"/>
@@ -78,15 +78,12 @@
         <w:t xml:space="preserve">Gain: </w:t>
       </w:r>
       <w:r>
-        <w:t>18</w:t>
-      </w:r>
-      <w:r>
-        <w:t>dB</w:t>
+        <w:t>---dB (to be measured)</w:t>
       </w:r>
     </w:p>
     <w:p>
       <w:pPr>
-        <w:pStyle w:val="Listenabsatz"/>
+        <w:pStyle w:val="ListParagraph"/>
         <w:numPr>
           <w:ilvl w:val="0"/>
           <w:numId w:val="4"/>
@@ -101,7 +98,7 @@
     </w:p>
     <w:p>
       <w:pPr>
-        <w:pStyle w:val="Listenabsatz"/>
+        <w:pStyle w:val="ListParagraph"/>
       </w:pPr>
     </w:p>
     <w:p>
@@ -115,25 +112,21 @@
       </w:pPr>
       <w:r>
         <w:rPr>
-          <w:b/>
-          <w:bCs/>
           <w:noProof/>
-          <w:sz w:val="28"/>
-          <w:szCs w:val="28"/>
         </w:rPr>
         <w:drawing>
-          <wp:anchor distT="0" distB="0" distL="114300" distR="114300" simplePos="0" relativeHeight="251659264" behindDoc="0" locked="0" layoutInCell="1" allowOverlap="1" wp14:anchorId="79A49828" wp14:editId="2BC75BE3">
+          <wp:anchor distT="0" distB="0" distL="114300" distR="114300" simplePos="0" relativeHeight="251659264" behindDoc="0" locked="0" layoutInCell="1" allowOverlap="1" wp14:anchorId="2B94A4A1" wp14:editId="56BA1E85">
             <wp:simplePos x="0" y="0"/>
             <wp:positionH relativeFrom="column">
-              <wp:posOffset>2780665</wp:posOffset>
+              <wp:posOffset>2761615</wp:posOffset>
             </wp:positionH>
             <wp:positionV relativeFrom="paragraph">
-              <wp:posOffset>1270</wp:posOffset>
+              <wp:posOffset>242570</wp:posOffset>
             </wp:positionV>
-            <wp:extent cx="3767455" cy="2609215"/>
-            <wp:effectExtent l="0" t="0" r="4445" b="635"/>
+            <wp:extent cx="3643630" cy="1952625"/>
+            <wp:effectExtent l="0" t="0" r="0" b="9525"/>
             <wp:wrapSquare wrapText="bothSides"/>
-            <wp:docPr id="1864320774" name="Grafik 1" descr="Ein Bild, das Text, Diagramm, Reihe, Zahl enthält.&#10;&#10;KI-generierte Inhalte können fehlerhaft sein."/>
+            <wp:docPr id="1191814668" name="Picture 1" descr="A diagram of a circuit board&#10;&#10;AI-generated content may be incorrect."/>
             <wp:cNvGraphicFramePr>
               <a:graphicFrameLocks xmlns:a="http://schemas.openxmlformats.org/drawingml/2006/main" noChangeAspect="1"/>
             </wp:cNvGraphicFramePr>
@@ -141,7 +134,7 @@
               <a:graphicData uri="http://schemas.openxmlformats.org/drawingml/2006/picture">
                 <pic:pic xmlns:pic="http://schemas.openxmlformats.org/drawingml/2006/picture">
                   <pic:nvPicPr>
-                    <pic:cNvPr id="1864320774" name="Grafik 1" descr="Ein Bild, das Text, Diagramm, Reihe, Zahl enthält.&#10;&#10;KI-generierte Inhalte können fehlerhaft sein."/>
+                    <pic:cNvPr id="1191814668" name="Picture 1" descr="A diagram of a circuit board&#10;&#10;AI-generated content may be incorrect."/>
                     <pic:cNvPicPr/>
                   </pic:nvPicPr>
                   <pic:blipFill>
@@ -159,7 +152,7 @@
                   <pic:spPr>
                     <a:xfrm>
                       <a:off x="0" y="0"/>
-                      <a:ext cx="3767455" cy="2609215"/>
+                      <a:ext cx="3643630" cy="1952625"/>
                     </a:xfrm>
                     <a:prstGeom prst="rect">
                       <a:avLst/>
@@ -194,7 +187,7 @@
     </w:p>
     <w:p>
       <w:pPr>
-        <w:pStyle w:val="Listenabsatz"/>
+        <w:pStyle w:val="ListParagraph"/>
         <w:numPr>
           <w:ilvl w:val="0"/>
           <w:numId w:val="3"/>
@@ -220,7 +213,7 @@
     </w:p>
     <w:p>
       <w:pPr>
-        <w:pStyle w:val="Listenabsatz"/>
+        <w:pStyle w:val="ListParagraph"/>
         <w:numPr>
           <w:ilvl w:val="0"/>
           <w:numId w:val="3"/>
@@ -238,7 +231,7 @@
     </w:p>
     <w:p>
       <w:pPr>
-        <w:pStyle w:val="Listenabsatz"/>
+        <w:pStyle w:val="ListParagraph"/>
         <w:numPr>
           <w:ilvl w:val="0"/>
           <w:numId w:val="3"/>
@@ -255,7 +248,7 @@
     </w:p>
     <w:p>
       <w:pPr>
-        <w:pStyle w:val="Listenabsatz"/>
+        <w:pStyle w:val="ListParagraph"/>
         <w:numPr>
           <w:ilvl w:val="0"/>
           <w:numId w:val="3"/>
@@ -272,16 +265,6 @@
       <w:r>
         <w:t>Radio signal output</w:t>
       </w:r>
-    </w:p>
-    <w:p>
-      <w:pPr>
-        <w:rPr>
-          <w:b/>
-          <w:bCs/>
-          <w:sz w:val="28"/>
-          <w:szCs w:val="28"/>
-        </w:rPr>
-      </w:pPr>
     </w:p>
     <w:p>
       <w:pPr>
@@ -352,23 +335,21 @@
       </w:pPr>
       <w:r>
         <w:rPr>
-          <w:b/>
-          <w:bCs/>
           <w:noProof/>
         </w:rPr>
         <w:drawing>
-          <wp:anchor distT="0" distB="0" distL="114300" distR="114300" simplePos="0" relativeHeight="251658240" behindDoc="0" locked="0" layoutInCell="1" allowOverlap="1" wp14:anchorId="661FD915" wp14:editId="615247A2">
+          <wp:anchor distT="0" distB="0" distL="114300" distR="114300" simplePos="0" relativeHeight="251660288" behindDoc="0" locked="0" layoutInCell="1" allowOverlap="1" wp14:anchorId="644DF855" wp14:editId="519EDE11">
             <wp:simplePos x="0" y="0"/>
             <wp:positionH relativeFrom="column">
-              <wp:posOffset>3792855</wp:posOffset>
+              <wp:posOffset>3996055</wp:posOffset>
             </wp:positionH>
             <wp:positionV relativeFrom="paragraph">
-              <wp:posOffset>3810</wp:posOffset>
+              <wp:posOffset>8890</wp:posOffset>
             </wp:positionV>
-            <wp:extent cx="2741295" cy="2313940"/>
-            <wp:effectExtent l="0" t="0" r="1905" b="0"/>
+            <wp:extent cx="2484755" cy="2076450"/>
+            <wp:effectExtent l="0" t="0" r="0" b="0"/>
             <wp:wrapSquare wrapText="bothSides"/>
-            <wp:docPr id="1367805385" name="Grafik 1" descr="Ein Bild, das Text, Screenshot, Diagramm, Schrift enthält.&#10;&#10;KI-generierte Inhalte können fehlerhaft sein."/>
+            <wp:docPr id="64354339" name="Picture 2" descr="A computer chip with many small square objects&#10;&#10;AI-generated content may be incorrect."/>
             <wp:cNvGraphicFramePr>
               <a:graphicFrameLocks xmlns:a="http://schemas.openxmlformats.org/drawingml/2006/main" noChangeAspect="1"/>
             </wp:cNvGraphicFramePr>
@@ -376,10 +357,10 @@
               <a:graphicData uri="http://schemas.openxmlformats.org/drawingml/2006/picture">
                 <pic:pic xmlns:pic="http://schemas.openxmlformats.org/drawingml/2006/picture">
                   <pic:nvPicPr>
-                    <pic:cNvPr id="1367805385" name="Grafik 1" descr="Ein Bild, das Text, Screenshot, Diagramm, Schrift enthält.&#10;&#10;KI-generierte Inhalte können fehlerhaft sein."/>
+                    <pic:cNvPr id="64354339" name="Picture 2" descr="A computer chip with many small square objects&#10;&#10;AI-generated content may be incorrect."/>
                     <pic:cNvPicPr/>
                   </pic:nvPicPr>
-                  <pic:blipFill rotWithShape="1">
+                  <pic:blipFill>
                     <a:blip r:embed="rId6" cstate="print">
                       <a:extLst>
                         <a:ext uri="{28A0092B-C50C-407E-A947-70E740481C1C}">
@@ -387,25 +368,18 @@
                         </a:ext>
                       </a:extLst>
                     </a:blip>
-                    <a:srcRect l="5034" t="3429" r="4562" b="5568"/>
-                    <a:stretch/>
+                    <a:stretch>
+                      <a:fillRect/>
+                    </a:stretch>
                   </pic:blipFill>
-                  <pic:spPr bwMode="auto">
+                  <pic:spPr>
                     <a:xfrm>
                       <a:off x="0" y="0"/>
-                      <a:ext cx="2741295" cy="2313940"/>
+                      <a:ext cx="2484755" cy="2076450"/>
                     </a:xfrm>
                     <a:prstGeom prst="rect">
                       <a:avLst/>
                     </a:prstGeom>
-                    <a:ln>
-                      <a:noFill/>
-                    </a:ln>
-                    <a:extLst>
-                      <a:ext uri="{53640926-AAD7-44D8-BBD7-CCE9431645EC}">
-                        <a14:shadowObscured xmlns:a14="http://schemas.microsoft.com/office/drawing/2010/main"/>
-                      </a:ext>
-                    </a:extLst>
                   </pic:spPr>
                 </pic:pic>
               </a:graphicData>
@@ -420,25 +394,46 @@
         </w:drawing>
       </w:r>
       <w:r>
-        <w:t>2</w:t>
-      </w:r>
-      <w:r>
-        <w:t xml:space="preserve"> – SMA</w:t>
+        <w:t>1</w:t>
+      </w:r>
+      <w:r>
+        <w:t xml:space="preserve"> – </w:t>
+      </w:r>
+      <w:r>
+        <w:t xml:space="preserve">Male SMA </w:t>
       </w:r>
       <w:r>
         <w:t xml:space="preserve"> </w:t>
       </w:r>
       <w:r>
-        <w:t>2Hole</w:t>
+        <w:t>(</w:t>
+      </w:r>
+      <w:r>
+        <w:t>AT37PET-40E0103F04</w:t>
+      </w:r>
+      <w:r>
+        <w:t>)</w:t>
+      </w:r>
+      <w:r>
+        <w:tab/>
+      </w:r>
+      <w:r>
+        <w:t>[X2</w:t>
+      </w:r>
+      <w:r>
+        <w:t>]</w:t>
       </w:r>
       <w:r>
         <w:t xml:space="preserve"> </w:t>
       </w:r>
       <w:r>
-        <w:t>(</w:t>
-      </w:r>
-      <w:r>
-        <w:t>142-1701-201</w:t>
+        <w:br/>
+      </w:r>
+      <w:r>
+        <w:t>1 – Female SMA (</w:t>
+      </w:r>
+      <w:r>
+        <w:t>AT37PET-41E0103F04</w:t>
       </w:r>
       <w:r>
         <w:t>)</w:t>
@@ -447,11 +442,18 @@
         <w:tab/>
       </w:r>
       <w:r>
-        <w:t>[X2, X3]</w:t>
-      </w:r>
-      <w:r>
-        <w:br/>
-      </w:r>
+        <w:t>[</w:t>
+      </w:r>
+      <w:r>
+        <w:t>X3]</w:t>
+      </w:r>
+    </w:p>
+    <w:p>
+      <w:pPr>
+        <w:tabs>
+          <w:tab w:val="left" w:pos="4860"/>
+        </w:tabs>
+      </w:pPr>
       <w:r>
         <w:t>1</w:t>
       </w:r>
@@ -865,10 +867,10 @@
           <w:noProof/>
         </w:rPr>
         <w:drawing>
-          <wp:inline distT="0" distB="0" distL="0" distR="0" wp14:anchorId="640F6E8A" wp14:editId="16AAA6A2">
-            <wp:extent cx="3175510" cy="2682607"/>
-            <wp:effectExtent l="0" t="0" r="6350" b="3810"/>
-            <wp:docPr id="1605614622" name="Grafik 1" descr="Ein Bild, das Text, Screenshot, Diagramm, Schrift enthält.&#10;&#10;KI-generierte Inhalte können fehlerhaft sein."/>
+          <wp:inline distT="0" distB="0" distL="0" distR="0" wp14:anchorId="16461AC0" wp14:editId="32B129D7">
+            <wp:extent cx="5238750" cy="4417793"/>
+            <wp:effectExtent l="0" t="0" r="0" b="1905"/>
+            <wp:docPr id="1252481994" name="Picture 3" descr="A red circuit board with white circles and black text&#10;&#10;AI-generated content may be incorrect."/>
             <wp:cNvGraphicFramePr>
               <a:graphicFrameLocks xmlns:a="http://schemas.openxmlformats.org/drawingml/2006/main" noChangeAspect="1"/>
             </wp:cNvGraphicFramePr>
@@ -876,11 +878,17 @@
               <a:graphicData uri="http://schemas.openxmlformats.org/drawingml/2006/picture">
                 <pic:pic xmlns:pic="http://schemas.openxmlformats.org/drawingml/2006/picture">
                   <pic:nvPicPr>
-                    <pic:cNvPr id="1605614622" name="Grafik 1" descr="Ein Bild, das Text, Screenshot, Diagramm, Schrift enthält.&#10;&#10;KI-generierte Inhalte können fehlerhaft sein."/>
+                    <pic:cNvPr id="1252481994" name="Picture 3" descr="A red circuit board with white circles and black text&#10;&#10;AI-generated content may be incorrect."/>
                     <pic:cNvPicPr/>
                   </pic:nvPicPr>
                   <pic:blipFill>
-                    <a:blip r:embed="rId7"/>
+                    <a:blip r:embed="rId7">
+                      <a:extLst>
+                        <a:ext uri="{28A0092B-C50C-407E-A947-70E740481C1C}">
+                          <a14:useLocalDpi xmlns:a14="http://schemas.microsoft.com/office/drawing/2010/main" val="0"/>
+                        </a:ext>
+                      </a:extLst>
+                    </a:blip>
                     <a:stretch>
                       <a:fillRect/>
                     </a:stretch>
@@ -888,7 +896,7 @@
                   <pic:spPr>
                     <a:xfrm>
                       <a:off x="0" y="0"/>
-                      <a:ext cx="3182232" cy="2688286"/>
+                      <a:ext cx="5239031" cy="4418030"/>
                     </a:xfrm>
                     <a:prstGeom prst="rect">
                       <a:avLst/>
@@ -1784,15 +1792,15 @@
     <w:lsdException w:name="Unresolved Mention" w:semiHidden="1" w:unhideWhenUsed="1"/>
     <w:lsdException w:name="Smart Link" w:semiHidden="1" w:unhideWhenUsed="1"/>
   </w:latentStyles>
-  <w:style w:type="paragraph" w:default="1" w:styleId="Standard">
+  <w:style w:type="paragraph" w:default="1" w:styleId="Normal">
     <w:name w:val="Normal"/>
     <w:qFormat/>
   </w:style>
-  <w:style w:type="paragraph" w:styleId="berschrift1">
+  <w:style w:type="paragraph" w:styleId="Heading1">
     <w:name w:val="heading 1"/>
-    <w:basedOn w:val="Standard"/>
-    <w:next w:val="Standard"/>
-    <w:link w:val="berschrift1Zchn"/>
+    <w:basedOn w:val="Normal"/>
+    <w:next w:val="Normal"/>
+    <w:link w:val="Heading1Char"/>
     <w:uiPriority w:val="9"/>
     <w:qFormat/>
     <w:rsid w:val="00BB06E6"/>
@@ -1809,11 +1817,11 @@
       <w:szCs w:val="40"/>
     </w:rPr>
   </w:style>
-  <w:style w:type="paragraph" w:styleId="berschrift2">
+  <w:style w:type="paragraph" w:styleId="Heading2">
     <w:name w:val="heading 2"/>
-    <w:basedOn w:val="Standard"/>
-    <w:next w:val="Standard"/>
-    <w:link w:val="berschrift2Zchn"/>
+    <w:basedOn w:val="Normal"/>
+    <w:next w:val="Normal"/>
+    <w:link w:val="Heading2Char"/>
     <w:uiPriority w:val="9"/>
     <w:unhideWhenUsed/>
     <w:qFormat/>
@@ -1831,11 +1839,11 @@
       <w:szCs w:val="32"/>
     </w:rPr>
   </w:style>
-  <w:style w:type="paragraph" w:styleId="berschrift3">
+  <w:style w:type="paragraph" w:styleId="Heading3">
     <w:name w:val="heading 3"/>
-    <w:basedOn w:val="Standard"/>
-    <w:next w:val="Standard"/>
-    <w:link w:val="berschrift3Zchn"/>
+    <w:basedOn w:val="Normal"/>
+    <w:next w:val="Normal"/>
+    <w:link w:val="Heading3Char"/>
     <w:uiPriority w:val="9"/>
     <w:semiHidden/>
     <w:unhideWhenUsed/>
@@ -1854,11 +1862,11 @@
       <w:szCs w:val="28"/>
     </w:rPr>
   </w:style>
-  <w:style w:type="paragraph" w:styleId="berschrift4">
+  <w:style w:type="paragraph" w:styleId="Heading4">
     <w:name w:val="heading 4"/>
-    <w:basedOn w:val="Standard"/>
-    <w:next w:val="Standard"/>
-    <w:link w:val="berschrift4Zchn"/>
+    <w:basedOn w:val="Normal"/>
+    <w:next w:val="Normal"/>
+    <w:link w:val="Heading4Char"/>
     <w:uiPriority w:val="9"/>
     <w:semiHidden/>
     <w:unhideWhenUsed/>
@@ -1877,11 +1885,11 @@
       <w:color w:val="0F4761" w:themeColor="accent1" w:themeShade="BF"/>
     </w:rPr>
   </w:style>
-  <w:style w:type="paragraph" w:styleId="berschrift5">
+  <w:style w:type="paragraph" w:styleId="Heading5">
     <w:name w:val="heading 5"/>
-    <w:basedOn w:val="Standard"/>
-    <w:next w:val="Standard"/>
-    <w:link w:val="berschrift5Zchn"/>
+    <w:basedOn w:val="Normal"/>
+    <w:next w:val="Normal"/>
+    <w:link w:val="Heading5Char"/>
     <w:uiPriority w:val="9"/>
     <w:semiHidden/>
     <w:unhideWhenUsed/>
@@ -1898,11 +1906,11 @@
       <w:color w:val="0F4761" w:themeColor="accent1" w:themeShade="BF"/>
     </w:rPr>
   </w:style>
-  <w:style w:type="paragraph" w:styleId="berschrift6">
+  <w:style w:type="paragraph" w:styleId="Heading6">
     <w:name w:val="heading 6"/>
-    <w:basedOn w:val="Standard"/>
-    <w:next w:val="Standard"/>
-    <w:link w:val="berschrift6Zchn"/>
+    <w:basedOn w:val="Normal"/>
+    <w:next w:val="Normal"/>
+    <w:link w:val="Heading6Char"/>
     <w:uiPriority w:val="9"/>
     <w:semiHidden/>
     <w:unhideWhenUsed/>
@@ -1921,11 +1929,11 @@
       <w:color w:val="595959" w:themeColor="text1" w:themeTint="A6"/>
     </w:rPr>
   </w:style>
-  <w:style w:type="paragraph" w:styleId="berschrift7">
+  <w:style w:type="paragraph" w:styleId="Heading7">
     <w:name w:val="heading 7"/>
-    <w:basedOn w:val="Standard"/>
-    <w:next w:val="Standard"/>
-    <w:link w:val="berschrift7Zchn"/>
+    <w:basedOn w:val="Normal"/>
+    <w:next w:val="Normal"/>
+    <w:link w:val="Heading7Char"/>
     <w:uiPriority w:val="9"/>
     <w:semiHidden/>
     <w:unhideWhenUsed/>
@@ -1942,11 +1950,11 @@
       <w:color w:val="595959" w:themeColor="text1" w:themeTint="A6"/>
     </w:rPr>
   </w:style>
-  <w:style w:type="paragraph" w:styleId="berschrift8">
+  <w:style w:type="paragraph" w:styleId="Heading8">
     <w:name w:val="heading 8"/>
-    <w:basedOn w:val="Standard"/>
-    <w:next w:val="Standard"/>
-    <w:link w:val="berschrift8Zchn"/>
+    <w:basedOn w:val="Normal"/>
+    <w:next w:val="Normal"/>
+    <w:link w:val="Heading8Char"/>
     <w:uiPriority w:val="9"/>
     <w:semiHidden/>
     <w:unhideWhenUsed/>
@@ -1965,11 +1973,11 @@
       <w:color w:val="272727" w:themeColor="text1" w:themeTint="D8"/>
     </w:rPr>
   </w:style>
-  <w:style w:type="paragraph" w:styleId="berschrift9">
+  <w:style w:type="paragraph" w:styleId="Heading9">
     <w:name w:val="heading 9"/>
-    <w:basedOn w:val="Standard"/>
-    <w:next w:val="Standard"/>
-    <w:link w:val="berschrift9Zchn"/>
+    <w:basedOn w:val="Normal"/>
+    <w:next w:val="Normal"/>
+    <w:link w:val="Heading9Char"/>
     <w:uiPriority w:val="9"/>
     <w:semiHidden/>
     <w:unhideWhenUsed/>
@@ -1986,13 +1994,13 @@
       <w:color w:val="272727" w:themeColor="text1" w:themeTint="D8"/>
     </w:rPr>
   </w:style>
-  <w:style w:type="character" w:default="1" w:styleId="Absatz-Standardschriftart">
+  <w:style w:type="character" w:default="1" w:styleId="DefaultParagraphFont">
     <w:name w:val="Default Paragraph Font"/>
     <w:uiPriority w:val="1"/>
     <w:semiHidden/>
     <w:unhideWhenUsed/>
   </w:style>
-  <w:style w:type="table" w:default="1" w:styleId="NormaleTabelle">
+  <w:style w:type="table" w:default="1" w:styleId="TableNormal">
     <w:name w:val="Normal Table"/>
     <w:uiPriority w:val="99"/>
     <w:semiHidden/>
@@ -2007,16 +2015,16 @@
       </w:tblCellMar>
     </w:tblPr>
   </w:style>
-  <w:style w:type="numbering" w:default="1" w:styleId="KeineListe">
+  <w:style w:type="numbering" w:default="1" w:styleId="NoList">
     <w:name w:val="No List"/>
     <w:uiPriority w:val="99"/>
     <w:semiHidden/>
     <w:unhideWhenUsed/>
   </w:style>
-  <w:style w:type="character" w:customStyle="1" w:styleId="berschrift1Zchn">
-    <w:name w:val="Überschrift 1 Zchn"/>
-    <w:basedOn w:val="Absatz-Standardschriftart"/>
-    <w:link w:val="berschrift1"/>
+  <w:style w:type="character" w:customStyle="1" w:styleId="Heading1Char">
+    <w:name w:val="Heading 1 Char"/>
+    <w:basedOn w:val="DefaultParagraphFont"/>
+    <w:link w:val="Heading1"/>
     <w:uiPriority w:val="9"/>
     <w:rsid w:val="00BB06E6"/>
     <w:rPr>
@@ -2026,10 +2034,10 @@
       <w:szCs w:val="40"/>
     </w:rPr>
   </w:style>
-  <w:style w:type="character" w:customStyle="1" w:styleId="berschrift2Zchn">
-    <w:name w:val="Überschrift 2 Zchn"/>
-    <w:basedOn w:val="Absatz-Standardschriftart"/>
-    <w:link w:val="berschrift2"/>
+  <w:style w:type="character" w:customStyle="1" w:styleId="Heading2Char">
+    <w:name w:val="Heading 2 Char"/>
+    <w:basedOn w:val="DefaultParagraphFont"/>
+    <w:link w:val="Heading2"/>
     <w:uiPriority w:val="9"/>
     <w:rsid w:val="00BB06E6"/>
     <w:rPr>
@@ -2039,10 +2047,10 @@
       <w:szCs w:val="32"/>
     </w:rPr>
   </w:style>
-  <w:style w:type="character" w:customStyle="1" w:styleId="berschrift3Zchn">
-    <w:name w:val="Überschrift 3 Zchn"/>
-    <w:basedOn w:val="Absatz-Standardschriftart"/>
-    <w:link w:val="berschrift3"/>
+  <w:style w:type="character" w:customStyle="1" w:styleId="Heading3Char">
+    <w:name w:val="Heading 3 Char"/>
+    <w:basedOn w:val="DefaultParagraphFont"/>
+    <w:link w:val="Heading3"/>
     <w:uiPriority w:val="9"/>
     <w:semiHidden/>
     <w:rsid w:val="00BB06E6"/>
@@ -2053,10 +2061,10 @@
       <w:szCs w:val="28"/>
     </w:rPr>
   </w:style>
-  <w:style w:type="character" w:customStyle="1" w:styleId="berschrift4Zchn">
-    <w:name w:val="Überschrift 4 Zchn"/>
-    <w:basedOn w:val="Absatz-Standardschriftart"/>
-    <w:link w:val="berschrift4"/>
+  <w:style w:type="character" w:customStyle="1" w:styleId="Heading4Char">
+    <w:name w:val="Heading 4 Char"/>
+    <w:basedOn w:val="DefaultParagraphFont"/>
+    <w:link w:val="Heading4"/>
     <w:uiPriority w:val="9"/>
     <w:semiHidden/>
     <w:rsid w:val="00BB06E6"/>
@@ -2067,10 +2075,10 @@
       <w:color w:val="0F4761" w:themeColor="accent1" w:themeShade="BF"/>
     </w:rPr>
   </w:style>
-  <w:style w:type="character" w:customStyle="1" w:styleId="berschrift5Zchn">
-    <w:name w:val="Überschrift 5 Zchn"/>
-    <w:basedOn w:val="Absatz-Standardschriftart"/>
-    <w:link w:val="berschrift5"/>
+  <w:style w:type="character" w:customStyle="1" w:styleId="Heading5Char">
+    <w:name w:val="Heading 5 Char"/>
+    <w:basedOn w:val="DefaultParagraphFont"/>
+    <w:link w:val="Heading5"/>
     <w:uiPriority w:val="9"/>
     <w:semiHidden/>
     <w:rsid w:val="00BB06E6"/>
@@ -2079,10 +2087,10 @@
       <w:color w:val="0F4761" w:themeColor="accent1" w:themeShade="BF"/>
     </w:rPr>
   </w:style>
-  <w:style w:type="character" w:customStyle="1" w:styleId="berschrift6Zchn">
-    <w:name w:val="Überschrift 6 Zchn"/>
-    <w:basedOn w:val="Absatz-Standardschriftart"/>
-    <w:link w:val="berschrift6"/>
+  <w:style w:type="character" w:customStyle="1" w:styleId="Heading6Char">
+    <w:name w:val="Heading 6 Char"/>
+    <w:basedOn w:val="DefaultParagraphFont"/>
+    <w:link w:val="Heading6"/>
     <w:uiPriority w:val="9"/>
     <w:semiHidden/>
     <w:rsid w:val="00BB06E6"/>
@@ -2093,10 +2101,10 @@
       <w:color w:val="595959" w:themeColor="text1" w:themeTint="A6"/>
     </w:rPr>
   </w:style>
-  <w:style w:type="character" w:customStyle="1" w:styleId="berschrift7Zchn">
-    <w:name w:val="Überschrift 7 Zchn"/>
-    <w:basedOn w:val="Absatz-Standardschriftart"/>
-    <w:link w:val="berschrift7"/>
+  <w:style w:type="character" w:customStyle="1" w:styleId="Heading7Char">
+    <w:name w:val="Heading 7 Char"/>
+    <w:basedOn w:val="DefaultParagraphFont"/>
+    <w:link w:val="Heading7"/>
     <w:uiPriority w:val="9"/>
     <w:semiHidden/>
     <w:rsid w:val="00BB06E6"/>
@@ -2105,10 +2113,10 @@
       <w:color w:val="595959" w:themeColor="text1" w:themeTint="A6"/>
     </w:rPr>
   </w:style>
-  <w:style w:type="character" w:customStyle="1" w:styleId="berschrift8Zchn">
-    <w:name w:val="Überschrift 8 Zchn"/>
-    <w:basedOn w:val="Absatz-Standardschriftart"/>
-    <w:link w:val="berschrift8"/>
+  <w:style w:type="character" w:customStyle="1" w:styleId="Heading8Char">
+    <w:name w:val="Heading 8 Char"/>
+    <w:basedOn w:val="DefaultParagraphFont"/>
+    <w:link w:val="Heading8"/>
     <w:uiPriority w:val="9"/>
     <w:semiHidden/>
     <w:rsid w:val="00BB06E6"/>
@@ -2119,10 +2127,10 @@
       <w:color w:val="272727" w:themeColor="text1" w:themeTint="D8"/>
     </w:rPr>
   </w:style>
-  <w:style w:type="character" w:customStyle="1" w:styleId="berschrift9Zchn">
-    <w:name w:val="Überschrift 9 Zchn"/>
-    <w:basedOn w:val="Absatz-Standardschriftart"/>
-    <w:link w:val="berschrift9"/>
+  <w:style w:type="character" w:customStyle="1" w:styleId="Heading9Char">
+    <w:name w:val="Heading 9 Char"/>
+    <w:basedOn w:val="DefaultParagraphFont"/>
+    <w:link w:val="Heading9"/>
     <w:uiPriority w:val="9"/>
     <w:semiHidden/>
     <w:rsid w:val="00BB06E6"/>
@@ -2131,11 +2139,11 @@
       <w:color w:val="272727" w:themeColor="text1" w:themeTint="D8"/>
     </w:rPr>
   </w:style>
-  <w:style w:type="paragraph" w:styleId="Titel">
+  <w:style w:type="paragraph" w:styleId="Title">
     <w:name w:val="Title"/>
-    <w:basedOn w:val="Standard"/>
-    <w:next w:val="Standard"/>
-    <w:link w:val="TitelZchn"/>
+    <w:basedOn w:val="Normal"/>
+    <w:next w:val="Normal"/>
+    <w:link w:val="TitleChar"/>
     <w:uiPriority w:val="10"/>
     <w:qFormat/>
     <w:rsid w:val="00BB06E6"/>
@@ -2151,10 +2159,10 @@
       <w:szCs w:val="56"/>
     </w:rPr>
   </w:style>
-  <w:style w:type="character" w:customStyle="1" w:styleId="TitelZchn">
-    <w:name w:val="Titel Zchn"/>
-    <w:basedOn w:val="Absatz-Standardschriftart"/>
-    <w:link w:val="Titel"/>
+  <w:style w:type="character" w:customStyle="1" w:styleId="TitleChar">
+    <w:name w:val="Title Char"/>
+    <w:basedOn w:val="DefaultParagraphFont"/>
+    <w:link w:val="Title"/>
     <w:uiPriority w:val="10"/>
     <w:rsid w:val="00BB06E6"/>
     <w:rPr>
@@ -2165,11 +2173,11 @@
       <w:szCs w:val="56"/>
     </w:rPr>
   </w:style>
-  <w:style w:type="paragraph" w:styleId="Untertitel">
+  <w:style w:type="paragraph" w:styleId="Subtitle">
     <w:name w:val="Subtitle"/>
-    <w:basedOn w:val="Standard"/>
-    <w:next w:val="Standard"/>
-    <w:link w:val="UntertitelZchn"/>
+    <w:basedOn w:val="Normal"/>
+    <w:next w:val="Normal"/>
+    <w:link w:val="SubtitleChar"/>
     <w:uiPriority w:val="11"/>
     <w:qFormat/>
     <w:rsid w:val="00BB06E6"/>
@@ -2186,10 +2194,10 @@
       <w:szCs w:val="28"/>
     </w:rPr>
   </w:style>
-  <w:style w:type="character" w:customStyle="1" w:styleId="UntertitelZchn">
-    <w:name w:val="Untertitel Zchn"/>
-    <w:basedOn w:val="Absatz-Standardschriftart"/>
-    <w:link w:val="Untertitel"/>
+  <w:style w:type="character" w:customStyle="1" w:styleId="SubtitleChar">
+    <w:name w:val="Subtitle Char"/>
+    <w:basedOn w:val="DefaultParagraphFont"/>
+    <w:link w:val="Subtitle"/>
     <w:uiPriority w:val="11"/>
     <w:rsid w:val="00BB06E6"/>
     <w:rPr>
@@ -2200,11 +2208,11 @@
       <w:szCs w:val="28"/>
     </w:rPr>
   </w:style>
-  <w:style w:type="paragraph" w:styleId="Zitat">
+  <w:style w:type="paragraph" w:styleId="Quote">
     <w:name w:val="Quote"/>
-    <w:basedOn w:val="Standard"/>
-    <w:next w:val="Standard"/>
-    <w:link w:val="ZitatZchn"/>
+    <w:basedOn w:val="Normal"/>
+    <w:next w:val="Normal"/>
+    <w:link w:val="QuoteChar"/>
     <w:uiPriority w:val="29"/>
     <w:qFormat/>
     <w:rsid w:val="00BB06E6"/>
@@ -2218,10 +2226,10 @@
       <w:color w:val="404040" w:themeColor="text1" w:themeTint="BF"/>
     </w:rPr>
   </w:style>
-  <w:style w:type="character" w:customStyle="1" w:styleId="ZitatZchn">
-    <w:name w:val="Zitat Zchn"/>
-    <w:basedOn w:val="Absatz-Standardschriftart"/>
-    <w:link w:val="Zitat"/>
+  <w:style w:type="character" w:customStyle="1" w:styleId="QuoteChar">
+    <w:name w:val="Quote Char"/>
+    <w:basedOn w:val="DefaultParagraphFont"/>
+    <w:link w:val="Quote"/>
     <w:uiPriority w:val="29"/>
     <w:rsid w:val="00BB06E6"/>
     <w:rPr>
@@ -2230,9 +2238,9 @@
       <w:color w:val="404040" w:themeColor="text1" w:themeTint="BF"/>
     </w:rPr>
   </w:style>
-  <w:style w:type="paragraph" w:styleId="Listenabsatz">
+  <w:style w:type="paragraph" w:styleId="ListParagraph">
     <w:name w:val="List Paragraph"/>
-    <w:basedOn w:val="Standard"/>
+    <w:basedOn w:val="Normal"/>
     <w:uiPriority w:val="34"/>
     <w:qFormat/>
     <w:rsid w:val="00BB06E6"/>
@@ -2241,9 +2249,9 @@
       <w:contextualSpacing/>
     </w:pPr>
   </w:style>
-  <w:style w:type="character" w:styleId="IntensiveHervorhebung">
+  <w:style w:type="character" w:styleId="IntenseEmphasis">
     <w:name w:val="Intense Emphasis"/>
-    <w:basedOn w:val="Absatz-Standardschriftart"/>
+    <w:basedOn w:val="DefaultParagraphFont"/>
     <w:uiPriority w:val="21"/>
     <w:qFormat/>
     <w:rsid w:val="00BB06E6"/>
@@ -2253,11 +2261,11 @@
       <w:color w:val="0F4761" w:themeColor="accent1" w:themeShade="BF"/>
     </w:rPr>
   </w:style>
-  <w:style w:type="paragraph" w:styleId="IntensivesZitat">
+  <w:style w:type="paragraph" w:styleId="IntenseQuote">
     <w:name w:val="Intense Quote"/>
-    <w:basedOn w:val="Standard"/>
-    <w:next w:val="Standard"/>
-    <w:link w:val="IntensivesZitatZchn"/>
+    <w:basedOn w:val="Normal"/>
+    <w:next w:val="Normal"/>
+    <w:link w:val="IntenseQuoteChar"/>
     <w:uiPriority w:val="30"/>
     <w:qFormat/>
     <w:rsid w:val="00BB06E6"/>
@@ -2276,10 +2284,10 @@
       <w:color w:val="0F4761" w:themeColor="accent1" w:themeShade="BF"/>
     </w:rPr>
   </w:style>
-  <w:style w:type="character" w:customStyle="1" w:styleId="IntensivesZitatZchn">
-    <w:name w:val="Intensives Zitat Zchn"/>
-    <w:basedOn w:val="Absatz-Standardschriftart"/>
-    <w:link w:val="IntensivesZitat"/>
+  <w:style w:type="character" w:customStyle="1" w:styleId="IntenseQuoteChar">
+    <w:name w:val="Intense Quote Char"/>
+    <w:basedOn w:val="DefaultParagraphFont"/>
+    <w:link w:val="IntenseQuote"/>
     <w:uiPriority w:val="30"/>
     <w:rsid w:val="00BB06E6"/>
     <w:rPr>
@@ -2288,9 +2296,9 @@
       <w:color w:val="0F4761" w:themeColor="accent1" w:themeShade="BF"/>
     </w:rPr>
   </w:style>
-  <w:style w:type="character" w:styleId="IntensiverVerweis">
+  <w:style w:type="character" w:styleId="IntenseReference">
     <w:name w:val="Intense Reference"/>
-    <w:basedOn w:val="Absatz-Standardschriftart"/>
+    <w:basedOn w:val="DefaultParagraphFont"/>
     <w:uiPriority w:val="32"/>
     <w:qFormat/>
     <w:rsid w:val="00BB06E6"/>

</xml_diff>